<commit_message>
Quiz : Models + Repositories
</commit_message>
<xml_diff>
--- a/Docs/Quiz.docx
+++ b/Docs/Quiz.docx
@@ -474,17 +474,7 @@
           <w:sz w:val="24"/>
           <w:szCs w:val="24"/>
         </w:rPr>
-        <w:t>1</w:t>
-      </w:r>
-      <w:bookmarkStart w:id="0" w:name="_GoBack"/>
-      <w:bookmarkEnd w:id="0"/>
-      <w:r>
-        <w:rPr>
-          <w:rFonts w:asciiTheme="majorHAnsi" w:hAnsiTheme="majorHAnsi"/>
-          <w:sz w:val="24"/>
-          <w:szCs w:val="24"/>
-        </w:rPr>
-        <w:t>..</w:t>
+        <w:t>1..</w:t>
       </w:r>
       <w:proofErr w:type="gramEnd"/>
       <w:r>
@@ -1622,6 +1612,8 @@
         </w:rPr>
         <w:t xml:space="preserve"> </w:t>
       </w:r>
+      <w:bookmarkStart w:id="0" w:name="_GoBack"/>
+      <w:bookmarkEnd w:id="0"/>
     </w:p>
     <w:p>
       <w:pPr>
@@ -1657,7 +1649,7 @@
           <w:sz w:val="24"/>
           <w:szCs w:val="24"/>
         </w:rPr>
-        <w:t xml:space="preserve"> + les </w:t>
+        <w:t xml:space="preserve"> (qui me généra la chaine de connexion dans </w:t>
       </w:r>
       <w:proofErr w:type="spellStart"/>
       <w:r>
@@ -1666,25 +1658,24 @@
           <w:sz w:val="24"/>
           <w:szCs w:val="24"/>
         </w:rPr>
-        <w:t>DbSet</w:t>
-      </w:r>
-      <w:proofErr w:type="spellEnd"/>
+        <w:t>app</w:t>
+      </w:r>
       <w:r>
         <w:rPr>
           <w:rFonts w:cstheme="minorHAnsi"/>
           <w:sz w:val="24"/>
           <w:szCs w:val="24"/>
         </w:rPr>
-        <w:t xml:space="preserve"> (qui me généra la chaine de connexion dans </w:t>
-      </w:r>
-      <w:proofErr w:type="spellStart"/>
+        <w:t>.config</w:t>
+      </w:r>
+      <w:proofErr w:type="spellEnd"/>
       <w:r>
         <w:rPr>
           <w:rFonts w:cstheme="minorHAnsi"/>
           <w:sz w:val="24"/>
           <w:szCs w:val="24"/>
         </w:rPr>
-        <w:t>app</w:t>
+        <w:t>)</w:t>
       </w:r>
       <w:r>
         <w:rPr>
@@ -1692,17 +1683,42 @@
           <w:sz w:val="24"/>
           <w:szCs w:val="24"/>
         </w:rPr>
-        <w:t>.config</w:t>
-      </w:r>
-      <w:proofErr w:type="spellEnd"/>
+        <w:t xml:space="preserve"> </w:t>
+      </w:r>
       <w:r>
         <w:rPr>
           <w:rFonts w:cstheme="minorHAnsi"/>
           <w:sz w:val="24"/>
           <w:szCs w:val="24"/>
         </w:rPr>
-        <w:t>)</w:t>
-      </w:r>
+        <w:t>+</w:t>
+      </w:r>
+      <w:r>
+        <w:rPr>
+          <w:rFonts w:cstheme="minorHAnsi"/>
+          <w:sz w:val="24"/>
+          <w:szCs w:val="24"/>
+        </w:rPr>
+        <w:t xml:space="preserve"> </w:t>
+      </w:r>
+      <w:r>
+        <w:rPr>
+          <w:rFonts w:cstheme="minorHAnsi"/>
+          <w:sz w:val="24"/>
+          <w:szCs w:val="24"/>
+        </w:rPr>
+        <w:t xml:space="preserve">les </w:t>
+      </w:r>
+      <w:proofErr w:type="spellStart"/>
+      <w:r>
+        <w:rPr>
+          <w:rFonts w:cstheme="minorHAnsi"/>
+          <w:sz w:val="24"/>
+          <w:szCs w:val="24"/>
+        </w:rPr>
+        <w:t>DbSet</w:t>
+      </w:r>
+      <w:proofErr w:type="spellEnd"/>
     </w:p>
     <w:p>
       <w:pPr>
@@ -6780,7 +6796,7 @@
         <v:path o:extrusionok="f" gradientshapeok="t" o:connecttype="rect"/>
         <o:lock v:ext="edit" aspectratio="t"/>
       </v:shapetype>
-      <v:shape id="_x0000_i1043" type="#_x0000_t75" style="width:11.5pt;height:11.5pt" o:bullet="t">
+      <v:shape id="_x0000_i1046" type="#_x0000_t75" style="width:11.5pt;height:11.5pt" o:bullet="t">
         <v:imagedata r:id="rId1" o:title="mso3F8E"/>
       </v:shape>
     </w:pict>

</xml_diff>